<commit_message>
13/12/2018 MAMATHA CHICK IN
</commit_message>
<xml_diff>
--- a/customer _details/KIRAN/SEP/DAVANGERE/DTN/PURCHASE DETAILS.docx
+++ b/customer _details/KIRAN/SEP/DAVANGERE/DTN/PURCHASE DETAILS.docx
@@ -1874,13 +1874,7 @@
         <w:rPr>
           <w:rFonts w:ascii="Courier New" w:hAnsi="Courier New" w:cs="Courier New"/>
         </w:rPr>
-        <w:t>SAT Dec 08</w:t>
-      </w:r>
-      <w:r>
-        <w:rPr>
-          <w:rFonts w:ascii="Courier New" w:hAnsi="Courier New" w:cs="Courier New"/>
-        </w:rPr>
-        <w:t xml:space="preserve"> 12:51:24 IST 2018</w:t>
+        <w:t>SAT Dec 08 12:51:24 IST 2018</w:t>
       </w:r>
     </w:p>
     <w:p>
@@ -2222,6 +2216,622 @@
         <w:tab/>
         <w:t>- 136596.0</w:t>
       </w:r>
+    </w:p>
+    <w:p>
+      <w:pPr>
+        <w:pStyle w:val="PlainText"/>
+        <w:rPr>
+          <w:rFonts w:ascii="Courier New" w:hAnsi="Courier New" w:cs="Courier New"/>
+          <w:b/>
+        </w:rPr>
+      </w:pPr>
+    </w:p>
+    <w:p>
+      <w:pPr>
+        <w:pStyle w:val="PlainText"/>
+        <w:rPr>
+          <w:rFonts w:ascii="Courier New" w:hAnsi="Courier New" w:cs="Courier New"/>
+        </w:rPr>
+      </w:pPr>
+      <w:r>
+        <w:rPr>
+          <w:rFonts w:ascii="Courier New" w:hAnsi="Courier New" w:cs="Courier New"/>
+        </w:rPr>
+        <w:t>MON Dec 10</w:t>
+      </w:r>
+      <w:r>
+        <w:rPr>
+          <w:rFonts w:ascii="Courier New" w:hAnsi="Courier New" w:cs="Courier New"/>
+        </w:rPr>
+        <w:t xml:space="preserve"> 13:25:27 IST 2018</w:t>
+      </w:r>
+    </w:p>
+    <w:p>
+      <w:pPr>
+        <w:pStyle w:val="PlainText"/>
+        <w:rPr>
+          <w:rFonts w:ascii="Courier New" w:hAnsi="Courier New" w:cs="Courier New"/>
+        </w:rPr>
+      </w:pPr>
+      <w:r>
+        <w:rPr>
+          <w:rFonts w:ascii="Courier New" w:hAnsi="Courier New" w:cs="Courier New"/>
+        </w:rPr>
+        <w:t>Person Name</w:t>
+      </w:r>
+      <w:r>
+        <w:rPr>
+          <w:rFonts w:ascii="Courier New" w:hAnsi="Courier New" w:cs="Courier New"/>
+        </w:rPr>
+        <w:tab/>
+      </w:r>
+      <w:r>
+        <w:rPr>
+          <w:rFonts w:ascii="Courier New" w:hAnsi="Courier New" w:cs="Courier New"/>
+        </w:rPr>
+        <w:tab/>
+      </w:r>
+      <w:r>
+        <w:rPr>
+          <w:rFonts w:ascii="Courier New" w:hAnsi="Courier New" w:cs="Courier New"/>
+        </w:rPr>
+        <w:tab/>
+      </w:r>
+      <w:r>
+        <w:rPr>
+          <w:rFonts w:ascii="Courier New" w:hAnsi="Courier New" w:cs="Courier New"/>
+        </w:rPr>
+        <w:tab/>
+        <w:t>- DTN</w:t>
+      </w:r>
+    </w:p>
+    <w:p>
+      <w:pPr>
+        <w:pStyle w:val="PlainText"/>
+        <w:rPr>
+          <w:rFonts w:ascii="Courier New" w:hAnsi="Courier New" w:cs="Courier New"/>
+        </w:rPr>
+      </w:pPr>
+      <w:r>
+        <w:rPr>
+          <w:rFonts w:ascii="Courier New" w:hAnsi="Courier New" w:cs="Courier New"/>
+        </w:rPr>
+        <w:t>Bill number</w:t>
+      </w:r>
+      <w:r>
+        <w:rPr>
+          <w:rFonts w:ascii="Courier New" w:hAnsi="Courier New" w:cs="Courier New"/>
+        </w:rPr>
+        <w:tab/>
+      </w:r>
+      <w:r>
+        <w:rPr>
+          <w:rFonts w:ascii="Courier New" w:hAnsi="Courier New" w:cs="Courier New"/>
+        </w:rPr>
+        <w:tab/>
+      </w:r>
+      <w:r>
+        <w:rPr>
+          <w:rFonts w:ascii="Courier New" w:hAnsi="Courier New" w:cs="Courier New"/>
+        </w:rPr>
+        <w:tab/>
+      </w:r>
+      <w:r>
+        <w:rPr>
+          <w:rFonts w:ascii="Courier New" w:hAnsi="Courier New" w:cs="Courier New"/>
+        </w:rPr>
+        <w:tab/>
+        <w:t>- 3105</w:t>
+      </w:r>
+    </w:p>
+    <w:p>
+      <w:pPr>
+        <w:pStyle w:val="PlainText"/>
+        <w:rPr>
+          <w:rFonts w:ascii="Courier New" w:hAnsi="Courier New" w:cs="Courier New"/>
+        </w:rPr>
+      </w:pPr>
+      <w:r>
+        <w:rPr>
+          <w:rFonts w:ascii="Courier New" w:hAnsi="Courier New" w:cs="Courier New"/>
+        </w:rPr>
+        <w:t>---------------------------------------------------------------</w:t>
+      </w:r>
+    </w:p>
+    <w:p>
+      <w:pPr>
+        <w:pStyle w:val="PlainText"/>
+        <w:rPr>
+          <w:rFonts w:ascii="Courier New" w:hAnsi="Courier New" w:cs="Courier New"/>
+        </w:rPr>
+      </w:pPr>
+      <w:r>
+        <w:rPr>
+          <w:rFonts w:ascii="Courier New" w:hAnsi="Courier New" w:cs="Courier New"/>
+        </w:rPr>
+        <w:t>Item Name</w:t>
+      </w:r>
+      <w:r>
+        <w:rPr>
+          <w:rFonts w:ascii="Courier New" w:hAnsi="Courier New" w:cs="Courier New"/>
+        </w:rPr>
+        <w:tab/>
+      </w:r>
+      <w:r>
+        <w:rPr>
+          <w:rFonts w:ascii="Courier New" w:hAnsi="Courier New" w:cs="Courier New"/>
+        </w:rPr>
+        <w:tab/>
+      </w:r>
+      <w:r>
+        <w:rPr>
+          <w:rFonts w:ascii="Courier New" w:hAnsi="Courier New" w:cs="Courier New"/>
+        </w:rPr>
+        <w:tab/>
+      </w:r>
+      <w:r>
+        <w:rPr>
+          <w:rFonts w:ascii="Courier New" w:hAnsi="Courier New" w:cs="Courier New"/>
+        </w:rPr>
+        <w:tab/>
+        <w:t>- CARROT</w:t>
+      </w:r>
+    </w:p>
+    <w:p>
+      <w:pPr>
+        <w:pStyle w:val="PlainText"/>
+        <w:rPr>
+          <w:rFonts w:ascii="Courier New" w:hAnsi="Courier New" w:cs="Courier New"/>
+        </w:rPr>
+      </w:pPr>
+      <w:r>
+        <w:rPr>
+          <w:rFonts w:ascii="Courier New" w:hAnsi="Courier New" w:cs="Courier New"/>
+        </w:rPr>
+        <w:t>Number of Pockets</w:t>
+      </w:r>
+      <w:r>
+        <w:rPr>
+          <w:rFonts w:ascii="Courier New" w:hAnsi="Courier New" w:cs="Courier New"/>
+        </w:rPr>
+        <w:tab/>
+      </w:r>
+      <w:r>
+        <w:rPr>
+          <w:rFonts w:ascii="Courier New" w:hAnsi="Courier New" w:cs="Courier New"/>
+        </w:rPr>
+        <w:tab/>
+      </w:r>
+      <w:r>
+        <w:rPr>
+          <w:rFonts w:ascii="Courier New" w:hAnsi="Courier New" w:cs="Courier New"/>
+        </w:rPr>
+        <w:tab/>
+        <w:t>- 2</w:t>
+      </w:r>
+    </w:p>
+    <w:p>
+      <w:pPr>
+        <w:pStyle w:val="PlainText"/>
+        <w:rPr>
+          <w:rFonts w:ascii="Courier New" w:hAnsi="Courier New" w:cs="Courier New"/>
+        </w:rPr>
+      </w:pPr>
+      <w:r>
+        <w:rPr>
+          <w:rFonts w:ascii="Courier New" w:hAnsi="Courier New" w:cs="Courier New"/>
+        </w:rPr>
+        <w:t>Number of KGs</w:t>
+      </w:r>
+      <w:r>
+        <w:rPr>
+          <w:rFonts w:ascii="Courier New" w:hAnsi="Courier New" w:cs="Courier New"/>
+        </w:rPr>
+        <w:tab/>
+      </w:r>
+      <w:r>
+        <w:rPr>
+          <w:rFonts w:ascii="Courier New" w:hAnsi="Courier New" w:cs="Courier New"/>
+        </w:rPr>
+        <w:tab/>
+      </w:r>
+      <w:r>
+        <w:rPr>
+          <w:rFonts w:ascii="Courier New" w:hAnsi="Courier New" w:cs="Courier New"/>
+        </w:rPr>
+        <w:tab/>
+        <w:t>- 178</w:t>
+      </w:r>
+    </w:p>
+    <w:p>
+      <w:pPr>
+        <w:pStyle w:val="PlainText"/>
+        <w:rPr>
+          <w:rFonts w:ascii="Courier New" w:hAnsi="Courier New" w:cs="Courier New"/>
+        </w:rPr>
+      </w:pPr>
+      <w:r>
+        <w:rPr>
+          <w:rFonts w:ascii="Courier New" w:hAnsi="Courier New" w:cs="Courier New"/>
+        </w:rPr>
+        <w:t>Rate</w:t>
+      </w:r>
+      <w:r>
+        <w:rPr>
+          <w:rFonts w:ascii="Courier New" w:hAnsi="Courier New" w:cs="Courier New"/>
+        </w:rPr>
+        <w:tab/>
+      </w:r>
+      <w:r>
+        <w:rPr>
+          <w:rFonts w:ascii="Courier New" w:hAnsi="Courier New" w:cs="Courier New"/>
+        </w:rPr>
+        <w:tab/>
+      </w:r>
+      <w:r>
+        <w:rPr>
+          <w:rFonts w:ascii="Courier New" w:hAnsi="Courier New" w:cs="Courier New"/>
+        </w:rPr>
+        <w:tab/>
+      </w:r>
+      <w:r>
+        <w:rPr>
+          <w:rFonts w:ascii="Courier New" w:hAnsi="Courier New" w:cs="Courier New"/>
+        </w:rPr>
+        <w:tab/>
+      </w:r>
+      <w:r>
+        <w:rPr>
+          <w:rFonts w:ascii="Courier New" w:hAnsi="Courier New" w:cs="Courier New"/>
+        </w:rPr>
+        <w:tab/>
+        <w:t>- 23</w:t>
+      </w:r>
+    </w:p>
+    <w:p>
+      <w:pPr>
+        <w:pStyle w:val="PlainText"/>
+        <w:rPr>
+          <w:rFonts w:ascii="Courier New" w:hAnsi="Courier New" w:cs="Courier New"/>
+        </w:rPr>
+      </w:pPr>
+      <w:r>
+        <w:rPr>
+          <w:rFonts w:ascii="Courier New" w:hAnsi="Courier New" w:cs="Courier New"/>
+        </w:rPr>
+        <w:t>Total Price</w:t>
+      </w:r>
+      <w:r>
+        <w:rPr>
+          <w:rFonts w:ascii="Courier New" w:hAnsi="Courier New" w:cs="Courier New"/>
+        </w:rPr>
+        <w:tab/>
+      </w:r>
+      <w:r>
+        <w:rPr>
+          <w:rFonts w:ascii="Courier New" w:hAnsi="Courier New" w:cs="Courier New"/>
+        </w:rPr>
+        <w:tab/>
+      </w:r>
+      <w:r>
+        <w:rPr>
+          <w:rFonts w:ascii="Courier New" w:hAnsi="Courier New" w:cs="Courier New"/>
+        </w:rPr>
+        <w:tab/>
+      </w:r>
+      <w:r>
+        <w:rPr>
+          <w:rFonts w:ascii="Courier New" w:hAnsi="Courier New" w:cs="Courier New"/>
+        </w:rPr>
+        <w:tab/>
+        <w:t>- 4094.0</w:t>
+      </w:r>
+    </w:p>
+    <w:p>
+      <w:pPr>
+        <w:pStyle w:val="PlainText"/>
+        <w:rPr>
+          <w:rFonts w:ascii="Courier New" w:hAnsi="Courier New" w:cs="Courier New"/>
+        </w:rPr>
+      </w:pPr>
+      <w:r>
+        <w:rPr>
+          <w:rFonts w:ascii="Courier New" w:hAnsi="Courier New" w:cs="Courier New"/>
+        </w:rPr>
+        <w:t>Amount balance</w:t>
+      </w:r>
+      <w:r>
+        <w:rPr>
+          <w:rFonts w:ascii="Courier New" w:hAnsi="Courier New" w:cs="Courier New"/>
+        </w:rPr>
+        <w:tab/>
+      </w:r>
+      <w:r>
+        <w:rPr>
+          <w:rFonts w:ascii="Courier New" w:hAnsi="Courier New" w:cs="Courier New"/>
+        </w:rPr>
+        <w:tab/>
+      </w:r>
+      <w:r>
+        <w:rPr>
+          <w:rFonts w:ascii="Courier New" w:hAnsi="Courier New" w:cs="Courier New"/>
+        </w:rPr>
+        <w:tab/>
+        <w:t>- 140690.0</w:t>
+      </w:r>
+    </w:p>
+    <w:p>
+      <w:pPr>
+        <w:pStyle w:val="PlainText"/>
+        <w:rPr>
+          <w:rFonts w:ascii="Courier New" w:hAnsi="Courier New" w:cs="Courier New"/>
+        </w:rPr>
+      </w:pPr>
+    </w:p>
+    <w:p>
+      <w:pPr>
+        <w:pStyle w:val="PlainText"/>
+        <w:rPr>
+          <w:rFonts w:ascii="Courier New" w:hAnsi="Courier New" w:cs="Courier New"/>
+        </w:rPr>
+      </w:pPr>
+      <w:r>
+        <w:rPr>
+          <w:rFonts w:ascii="Courier New" w:hAnsi="Courier New" w:cs="Courier New"/>
+        </w:rPr>
+        <w:t>Item Name</w:t>
+      </w:r>
+      <w:r>
+        <w:rPr>
+          <w:rFonts w:ascii="Courier New" w:hAnsi="Courier New" w:cs="Courier New"/>
+        </w:rPr>
+        <w:tab/>
+      </w:r>
+      <w:r>
+        <w:rPr>
+          <w:rFonts w:ascii="Courier New" w:hAnsi="Courier New" w:cs="Courier New"/>
+        </w:rPr>
+        <w:tab/>
+      </w:r>
+      <w:r>
+        <w:rPr>
+          <w:rFonts w:ascii="Courier New" w:hAnsi="Courier New" w:cs="Courier New"/>
+        </w:rPr>
+        <w:tab/>
+      </w:r>
+      <w:r>
+        <w:rPr>
+          <w:rFonts w:ascii="Courier New" w:hAnsi="Courier New" w:cs="Courier New"/>
+        </w:rPr>
+        <w:tab/>
+        <w:t>- CARROT</w:t>
+      </w:r>
+    </w:p>
+    <w:p>
+      <w:pPr>
+        <w:pStyle w:val="PlainText"/>
+        <w:rPr>
+          <w:rFonts w:ascii="Courier New" w:hAnsi="Courier New" w:cs="Courier New"/>
+        </w:rPr>
+      </w:pPr>
+      <w:r>
+        <w:rPr>
+          <w:rFonts w:ascii="Courier New" w:hAnsi="Courier New" w:cs="Courier New"/>
+        </w:rPr>
+        <w:t>Number of Pockets</w:t>
+      </w:r>
+      <w:r>
+        <w:rPr>
+          <w:rFonts w:ascii="Courier New" w:hAnsi="Courier New" w:cs="Courier New"/>
+        </w:rPr>
+        <w:tab/>
+      </w:r>
+      <w:r>
+        <w:rPr>
+          <w:rFonts w:ascii="Courier New" w:hAnsi="Courier New" w:cs="Courier New"/>
+        </w:rPr>
+        <w:tab/>
+      </w:r>
+      <w:r>
+        <w:rPr>
+          <w:rFonts w:ascii="Courier New" w:hAnsi="Courier New" w:cs="Courier New"/>
+        </w:rPr>
+        <w:tab/>
+        <w:t>- 18</w:t>
+      </w:r>
+    </w:p>
+    <w:p>
+      <w:pPr>
+        <w:pStyle w:val="PlainText"/>
+        <w:rPr>
+          <w:rFonts w:ascii="Courier New" w:hAnsi="Courier New" w:cs="Courier New"/>
+        </w:rPr>
+      </w:pPr>
+      <w:r>
+        <w:rPr>
+          <w:rFonts w:ascii="Courier New" w:hAnsi="Courier New" w:cs="Courier New"/>
+        </w:rPr>
+        <w:t>Number of KGs</w:t>
+      </w:r>
+      <w:r>
+        <w:rPr>
+          <w:rFonts w:ascii="Courier New" w:hAnsi="Courier New" w:cs="Courier New"/>
+        </w:rPr>
+        <w:tab/>
+      </w:r>
+      <w:r>
+        <w:rPr>
+          <w:rFonts w:ascii="Courier New" w:hAnsi="Courier New" w:cs="Courier New"/>
+        </w:rPr>
+        <w:tab/>
+      </w:r>
+      <w:r>
+        <w:rPr>
+          <w:rFonts w:ascii="Courier New" w:hAnsi="Courier New" w:cs="Courier New"/>
+        </w:rPr>
+        <w:tab/>
+        <w:t>- 1772</w:t>
+      </w:r>
+    </w:p>
+    <w:p>
+      <w:pPr>
+        <w:pStyle w:val="PlainText"/>
+        <w:rPr>
+          <w:rFonts w:ascii="Courier New" w:hAnsi="Courier New" w:cs="Courier New"/>
+        </w:rPr>
+      </w:pPr>
+      <w:r>
+        <w:rPr>
+          <w:rFonts w:ascii="Courier New" w:hAnsi="Courier New" w:cs="Courier New"/>
+        </w:rPr>
+        <w:t>Rate</w:t>
+      </w:r>
+      <w:r>
+        <w:rPr>
+          <w:rFonts w:ascii="Courier New" w:hAnsi="Courier New" w:cs="Courier New"/>
+        </w:rPr>
+        <w:tab/>
+      </w:r>
+      <w:r>
+        <w:rPr>
+          <w:rFonts w:ascii="Courier New" w:hAnsi="Courier New" w:cs="Courier New"/>
+        </w:rPr>
+        <w:tab/>
+      </w:r>
+      <w:r>
+        <w:rPr>
+          <w:rFonts w:ascii="Courier New" w:hAnsi="Courier New" w:cs="Courier New"/>
+        </w:rPr>
+        <w:tab/>
+      </w:r>
+      <w:r>
+        <w:rPr>
+          <w:rFonts w:ascii="Courier New" w:hAnsi="Courier New" w:cs="Courier New"/>
+        </w:rPr>
+        <w:tab/>
+      </w:r>
+      <w:r>
+        <w:rPr>
+          <w:rFonts w:ascii="Courier New" w:hAnsi="Courier New" w:cs="Courier New"/>
+        </w:rPr>
+        <w:tab/>
+        <w:t>- 26</w:t>
+      </w:r>
+    </w:p>
+    <w:p>
+      <w:pPr>
+        <w:pStyle w:val="PlainText"/>
+        <w:rPr>
+          <w:rFonts w:ascii="Courier New" w:hAnsi="Courier New" w:cs="Courier New"/>
+        </w:rPr>
+      </w:pPr>
+      <w:r>
+        <w:rPr>
+          <w:rFonts w:ascii="Courier New" w:hAnsi="Courier New" w:cs="Courier New"/>
+        </w:rPr>
+        <w:t>Transport &amp; Miscellaneous</w:t>
+      </w:r>
+      <w:r>
+        <w:rPr>
+          <w:rFonts w:ascii="Courier New" w:hAnsi="Courier New" w:cs="Courier New"/>
+        </w:rPr>
+        <w:tab/>
+        <w:t>- 300</w:t>
+      </w:r>
+    </w:p>
+    <w:p>
+      <w:pPr>
+        <w:pStyle w:val="PlainText"/>
+        <w:rPr>
+          <w:rFonts w:ascii="Courier New" w:hAnsi="Courier New" w:cs="Courier New"/>
+        </w:rPr>
+      </w:pPr>
+      <w:r>
+        <w:rPr>
+          <w:rFonts w:ascii="Courier New" w:hAnsi="Courier New" w:cs="Courier New"/>
+        </w:rPr>
+        <w:t>Total Price</w:t>
+      </w:r>
+      <w:r>
+        <w:rPr>
+          <w:rFonts w:ascii="Courier New" w:hAnsi="Courier New" w:cs="Courier New"/>
+        </w:rPr>
+        <w:tab/>
+      </w:r>
+      <w:r>
+        <w:rPr>
+          <w:rFonts w:ascii="Courier New" w:hAnsi="Courier New" w:cs="Courier New"/>
+        </w:rPr>
+        <w:tab/>
+      </w:r>
+      <w:r>
+        <w:rPr>
+          <w:rFonts w:ascii="Courier New" w:hAnsi="Courier New" w:cs="Courier New"/>
+        </w:rPr>
+        <w:tab/>
+      </w:r>
+      <w:r>
+        <w:rPr>
+          <w:rFonts w:ascii="Courier New" w:hAnsi="Courier New" w:cs="Courier New"/>
+        </w:rPr>
+        <w:tab/>
+        <w:t>- 46372.0</w:t>
+      </w:r>
+    </w:p>
+    <w:p>
+      <w:pPr>
+        <w:pStyle w:val="PlainText"/>
+        <w:rPr>
+          <w:rFonts w:ascii="Courier New" w:hAnsi="Courier New" w:cs="Courier New"/>
+          <w:b/>
+        </w:rPr>
+      </w:pPr>
+      <w:r>
+        <w:rPr>
+          <w:rFonts w:ascii="Courier New" w:hAnsi="Courier New" w:cs="Courier New"/>
+          <w:b/>
+        </w:rPr>
+        <w:t>Amount balance</w:t>
+      </w:r>
+      <w:r>
+        <w:rPr>
+          <w:rFonts w:ascii="Courier New" w:hAnsi="Courier New" w:cs="Courier New"/>
+          <w:b/>
+        </w:rPr>
+        <w:tab/>
+      </w:r>
+      <w:r>
+        <w:rPr>
+          <w:rFonts w:ascii="Courier New" w:hAnsi="Courier New" w:cs="Courier New"/>
+          <w:b/>
+        </w:rPr>
+        <w:tab/>
+      </w:r>
+      <w:r>
+        <w:rPr>
+          <w:rFonts w:ascii="Courier New" w:hAnsi="Courier New" w:cs="Courier New"/>
+          <w:b/>
+        </w:rPr>
+        <w:tab/>
+        <w:t>- 187062.0</w:t>
+      </w:r>
+    </w:p>
+    <w:p>
+      <w:pPr>
+        <w:pStyle w:val="PlainText"/>
+        <w:rPr>
+          <w:rFonts w:ascii="Courier New" w:hAnsi="Courier New" w:cs="Courier New"/>
+        </w:rPr>
+      </w:pPr>
+    </w:p>
+    <w:p>
+      <w:pPr>
+        <w:pStyle w:val="PlainText"/>
+        <w:rPr>
+          <w:rFonts w:ascii="Courier New" w:hAnsi="Courier New" w:cs="Courier New"/>
+          <w:b/>
+        </w:rPr>
+      </w:pPr>
     </w:p>
     <w:p>
       <w:pPr>

</xml_diff>